<commit_message>
deleted cherry logo, add gantll chart and edited PCD
</commit_message>
<xml_diff>
--- a/Documentatie/Commentaar/Product Concept Document.docx
+++ b/Documentatie/Commentaar/Product Concept Document.docx
@@ -3881,19 +3881,9 @@
       <w:bookmarkEnd w:id="3"/>
     </w:p>
     <w:p>
-      <w:pPr>
-        <w:rPr>
-          <w:lang w:val="nl-NL"/>
-          <w:rPrChange w:id="4" w:author="ludo Stroetenga" w:date="2015-09-21T12:14:00Z">
-            <w:rPr/>
-          </w:rPrChange>
-        </w:rPr>
-      </w:pPr>
-      <w:r>
-        <w:t xml:space="preserve">The purpose of the project concept document </w:t>
-      </w:r>
-      <w:r>
-        <w:t xml:space="preserve">is to identify a project idea and turn it into a realized product. It provides a basic understanding of the project and the content of it. </w:t>
+      <w:bookmarkStart w:id="4" w:name="_Toc430457477"/>
+      <w:r>
+        <w:t xml:space="preserve">The purpose of this project concept document is to identify the project idea and turn it into a realized product. It provides a basic understanding of the project and the content of it. </w:t>
       </w:r>
       <w:r>
         <w:t>This document will define the basis of the project and explain how certain aspects of the design work</w:t>
@@ -3901,49 +3891,17 @@
       <w:r>
         <w:t>.</w:t>
       </w:r>
-      <w:ins w:id="5" w:author="ludo Stroetenga" w:date="2015-09-21T12:12:00Z">
-        <w:r>
-          <w:t xml:space="preserve"> </w:t>
-        </w:r>
-        <w:r>
-          <w:rPr>
-            <w:lang w:val="nl-NL"/>
-            <w:rPrChange w:id="6" w:author="ludo Stroetenga" w:date="2015-09-21T12:14:00Z">
-              <w:rPr/>
-            </w:rPrChange>
-          </w:rPr>
-          <w:t>Focus hier gelijk op dit document</w:t>
-        </w:r>
-      </w:ins>
-      <w:ins w:id="7" w:author="ludo Stroetenga" w:date="2015-09-21T12:13:00Z">
-        <w:r>
-          <w:rPr>
-            <w:lang w:val="nl-NL"/>
-            <w:rPrChange w:id="8" w:author="ludo Stroetenga" w:date="2015-09-21T12:14:00Z">
-              <w:rPr/>
-            </w:rPrChange>
-          </w:rPr>
-          <w:t xml:space="preserve"> dus the purpose of THIS PCD</w:t>
-        </w:r>
-      </w:ins>
-      <w:ins w:id="9" w:author="ludo Stroetenga" w:date="2015-09-21T12:15:00Z">
-        <w:r>
-          <w:rPr>
-            <w:lang w:val="nl-NL"/>
-          </w:rPr>
-          <w:t xml:space="preserve"> is .. en noem al eens het idee.. het concept</w:t>
-        </w:r>
-      </w:ins>
+      <w:bookmarkStart w:id="5" w:name="_GoBack"/>
+      <w:bookmarkEnd w:id="5"/>
     </w:p>
     <w:p>
       <w:pPr>
         <w:pStyle w:val="Heading2"/>
       </w:pPr>
-      <w:bookmarkStart w:id="10" w:name="_Toc430457477"/>
       <w:r>
         <w:t>General Information</w:t>
       </w:r>
-      <w:bookmarkEnd w:id="10"/>
+      <w:bookmarkEnd w:id="4"/>
     </w:p>
     <w:p>
       <w:pPr>
@@ -3976,7 +3934,7 @@
         </w:rPr>
         <w:t>the project.</w:t>
       </w:r>
-      <w:ins w:id="11" w:author="ludo Stroetenga" w:date="2015-09-21T12:15:00Z">
+      <w:ins w:id="6" w:author="ludo Stroetenga" w:date="2015-09-21T12:15:00Z">
         <w:r>
           <w:rPr>
             <w:rFonts w:eastAsia="Arial"/>
@@ -3985,7 +3943,7 @@
           <w:t xml:space="preserve"> </w:t>
         </w:r>
       </w:ins>
-      <w:ins w:id="12" w:author="ludo Stroetenga" w:date="2015-09-21T12:17:00Z">
+      <w:ins w:id="7" w:author="ludo Stroetenga" w:date="2015-09-21T12:17:00Z">
         <w:r>
           <w:rPr>
             <w:rFonts w:eastAsia="Arial"/>
@@ -3994,7 +3952,7 @@
           <w:t xml:space="preserve">The projects name is “Cheery” </w:t>
         </w:r>
       </w:ins>
-      <w:ins w:id="13" w:author="ludo Stroetenga" w:date="2015-09-21T12:18:00Z">
+      <w:ins w:id="8" w:author="ludo Stroetenga" w:date="2015-09-21T12:18:00Z">
         <w:r>
           <w:rPr>
             <w:rFonts w:eastAsia="Arial"/>
@@ -4003,7 +3961,7 @@
           <w:t xml:space="preserve">….. </w:t>
         </w:r>
       </w:ins>
-      <w:ins w:id="14" w:author="ludo Stroetenga" w:date="2015-09-21T12:15:00Z">
+      <w:ins w:id="9" w:author="ludo Stroetenga" w:date="2015-09-21T12:15:00Z">
         <w:r>
           <w:rPr>
             <w:rFonts w:eastAsia="Arial"/>
@@ -4012,7 +3970,7 @@
           <w:t xml:space="preserve">From now on </w:t>
         </w:r>
       </w:ins>
-      <w:ins w:id="15" w:author="ludo Stroetenga" w:date="2015-09-21T12:16:00Z">
+      <w:ins w:id="10" w:author="ludo Stroetenga" w:date="2015-09-21T12:16:00Z">
         <w:r>
           <w:rPr>
             <w:rFonts w:eastAsia="Arial"/>
@@ -4021,7 +3979,7 @@
           <w:t>we will use the term “project” or “the project”</w:t>
         </w:r>
       </w:ins>
-      <w:ins w:id="16" w:author="ludo Stroetenga" w:date="2015-09-21T12:15:00Z">
+      <w:ins w:id="11" w:author="ludo Stroetenga" w:date="2015-09-21T12:15:00Z">
         <w:r>
           <w:rPr>
             <w:rFonts w:eastAsia="Arial"/>
@@ -4375,7 +4333,7 @@
           <w:rFonts w:eastAsia="Arial"/>
         </w:rPr>
       </w:pPr>
-      <w:bookmarkStart w:id="17" w:name="_Toc430457478"/>
+      <w:bookmarkStart w:id="12" w:name="_Toc430457478"/>
       <w:r>
         <w:rPr>
           <w:rFonts w:eastAsia="Arial"/>
@@ -4389,13 +4347,13 @@
         </w:rPr>
         <w:t>Project</w:t>
       </w:r>
-      <w:bookmarkEnd w:id="17"/>
+      <w:bookmarkEnd w:id="12"/>
     </w:p>
     <w:p>
       <w:pPr>
         <w:pStyle w:val="Heading2"/>
       </w:pPr>
-      <w:bookmarkStart w:id="18" w:name="_Toc430457479"/>
+      <w:bookmarkStart w:id="13" w:name="_Toc430457479"/>
       <w:r>
         <w:t>The P</w:t>
       </w:r>
@@ -4405,29 +4363,29 @@
       <w:r>
         <w:t xml:space="preserve"> / Idea</w:t>
       </w:r>
-      <w:bookmarkEnd w:id="18"/>
+      <w:bookmarkEnd w:id="13"/>
     </w:p>
     <w:p>
       <w:pPr>
         <w:pStyle w:val="Heading3"/>
         <w:rPr>
-          <w:ins w:id="19" w:author="ludo Stroetenga" w:date="2015-09-21T12:19:00Z"/>
+          <w:ins w:id="14" w:author="ludo Stroetenga" w:date="2015-09-21T12:19:00Z"/>
           <w:lang w:val="nl-NL"/>
         </w:rPr>
       </w:pPr>
-      <w:bookmarkStart w:id="20" w:name="_Toc430457480"/>
-      <w:ins w:id="21" w:author="ludo Stroetenga" w:date="2015-09-21T12:18:00Z">
+      <w:bookmarkStart w:id="15" w:name="_Toc430457480"/>
+      <w:ins w:id="16" w:author="ludo Stroetenga" w:date="2015-09-21T12:18:00Z">
         <w:r>
           <w:rPr>
             <w:lang w:val="nl-NL"/>
-            <w:rPrChange w:id="22" w:author="ludo Stroetenga" w:date="2015-09-21T12:19:00Z">
+            <w:rPrChange w:id="17" w:author="ludo Stroetenga" w:date="2015-09-21T12:19:00Z">
               <w:rPr/>
             </w:rPrChange>
           </w:rPr>
           <w:t xml:space="preserve">Is er een probleem wat je probeert op te lossen.. </w:t>
         </w:r>
       </w:ins>
-      <w:ins w:id="23" w:author="ludo Stroetenga" w:date="2015-09-21T12:19:00Z">
+      <w:ins w:id="18" w:author="ludo Stroetenga" w:date="2015-09-21T12:19:00Z">
         <w:r>
           <w:rPr>
             <w:lang w:val="nl-NL"/>
@@ -4439,21 +4397,21 @@
     <w:p>
       <w:pPr>
         <w:rPr>
-          <w:ins w:id="24" w:author="ludo Stroetenga" w:date="2015-09-21T12:18:00Z"/>
+          <w:ins w:id="19" w:author="ludo Stroetenga" w:date="2015-09-21T12:18:00Z"/>
           <w:lang w:val="nl-NL"/>
-          <w:rPrChange w:id="25" w:author="ludo Stroetenga" w:date="2015-09-21T12:19:00Z">
+          <w:rPrChange w:id="20" w:author="ludo Stroetenga" w:date="2015-09-21T12:19:00Z">
             <w:rPr>
-              <w:ins w:id="26" w:author="ludo Stroetenga" w:date="2015-09-21T12:18:00Z"/>
+              <w:ins w:id="21" w:author="ludo Stroetenga" w:date="2015-09-21T12:18:00Z"/>
             </w:rPr>
           </w:rPrChange>
         </w:rPr>
-        <w:pPrChange w:id="27" w:author="ludo Stroetenga" w:date="2015-09-21T12:19:00Z">
+        <w:pPrChange w:id="22" w:author="ludo Stroetenga" w:date="2015-09-21T12:19:00Z">
           <w:pPr>
             <w:pStyle w:val="Heading3"/>
           </w:pPr>
         </w:pPrChange>
       </w:pPr>
-      <w:ins w:id="28" w:author="ludo Stroetenga" w:date="2015-09-21T12:19:00Z">
+      <w:ins w:id="23" w:author="ludo Stroetenga" w:date="2015-09-21T12:19:00Z">
         <w:r>
           <w:rPr>
             <w:lang w:val="nl-NL"/>
@@ -4469,13 +4427,13 @@
       <w:r>
         <w:t>The idea</w:t>
       </w:r>
-      <w:bookmarkEnd w:id="20"/>
+      <w:bookmarkEnd w:id="15"/>
     </w:p>
     <w:p>
       <w:pPr>
         <w:rPr>
           <w:lang w:val="nl-NL"/>
-          <w:rPrChange w:id="29" w:author="ludo Stroetenga" w:date="2015-09-21T12:21:00Z">
+          <w:rPrChange w:id="24" w:author="ludo Stroetenga" w:date="2015-09-21T12:21:00Z">
             <w:rPr/>
           </w:rPrChange>
         </w:rPr>
@@ -4489,72 +4447,20 @@
       <w:r>
         <w:t xml:space="preserve">who you share the group with. </w:t>
       </w:r>
-      <w:ins w:id="30" w:author="ludo Stroetenga" w:date="2015-09-21T12:20:00Z">
+      <w:ins w:id="25" w:author="ludo Stroetenga" w:date="2015-09-21T12:20:00Z">
         <w:r>
-          <w:t>Huh</w:t>
-        </w:r>
-        <w:proofErr w:type="gramStart"/>
-        <w:r>
-          <w:t>..</w:t>
-        </w:r>
-        <w:proofErr w:type="gramEnd"/>
-        <w:r>
-          <w:t xml:space="preserve"> </w:t>
-        </w:r>
-        <w:proofErr w:type="spellStart"/>
-        <w:proofErr w:type="gramStart"/>
-        <w:r>
-          <w:t>en</w:t>
-        </w:r>
-        <w:proofErr w:type="spellEnd"/>
-        <w:proofErr w:type="gramEnd"/>
-        <w:r>
-          <w:t xml:space="preserve"> de </w:t>
-        </w:r>
-        <w:proofErr w:type="spellStart"/>
-        <w:r>
-          <w:t>laatste</w:t>
-        </w:r>
-        <w:proofErr w:type="spellEnd"/>
-        <w:r>
-          <w:t xml:space="preserve"> zin </w:t>
-        </w:r>
-        <w:proofErr w:type="spellStart"/>
-        <w:r>
-          <w:t>helemaal</w:t>
-        </w:r>
-        <w:proofErr w:type="spellEnd"/>
-        <w:r>
-          <w:t xml:space="preserve"> HUH. </w:t>
-        </w:r>
-        <w:proofErr w:type="spellStart"/>
-        <w:r>
-          <w:t>Beschrijf</w:t>
-        </w:r>
-        <w:proofErr w:type="spellEnd"/>
-        <w:r>
-          <w:t xml:space="preserve"> wat het </w:t>
-        </w:r>
-        <w:proofErr w:type="spellStart"/>
-        <w:r>
-          <w:t>wel</w:t>
-        </w:r>
-        <w:proofErr w:type="spellEnd"/>
-        <w:r>
-          <w:t xml:space="preserve"> is</w:t>
-        </w:r>
-        <w:proofErr w:type="gramStart"/>
-        <w:r>
-          <w:t>..</w:t>
-        </w:r>
-        <w:proofErr w:type="gramEnd"/>
-        <w:r>
-          <w:t xml:space="preserve"> </w:t>
+          <w:rPr>
+            <w:lang w:val="nl-NL"/>
+            <w:rPrChange w:id="26" w:author="Melle Dijkstra" w:date="2015-10-07T13:19:00Z">
+              <w:rPr/>
+            </w:rPrChange>
+          </w:rPr>
+          <w:t xml:space="preserve">Huh.. en de laatste zin helemaal HUH. Beschrijf wat het wel is.. </w:t>
         </w:r>
         <w:r>
           <w:rPr>
             <w:lang w:val="nl-NL"/>
-            <w:rPrChange w:id="31" w:author="ludo Stroetenga" w:date="2015-09-21T12:21:00Z">
+            <w:rPrChange w:id="27" w:author="ludo Stroetenga" w:date="2015-09-21T12:21:00Z">
               <w:rPr/>
             </w:rPrChange>
           </w:rPr>
@@ -4566,26 +4472,26 @@
       <w:pPr>
         <w:pStyle w:val="Heading3"/>
       </w:pPr>
-      <w:bookmarkStart w:id="32" w:name="_Toc430457481"/>
+      <w:bookmarkStart w:id="28" w:name="_Toc430457481"/>
       <w:r>
         <w:t>How it works</w:t>
       </w:r>
-      <w:bookmarkEnd w:id="32"/>
-    </w:p>
-    <w:p>
-      <w:pPr>
-        <w:rPr>
-          <w:ins w:id="33" w:author="ludo Stroetenga" w:date="2015-09-21T12:21:00Z"/>
-        </w:rPr>
-      </w:pPr>
-      <w:ins w:id="34" w:author="ludo Stroetenga" w:date="2015-09-21T12:21:00Z">
+      <w:bookmarkEnd w:id="28"/>
+    </w:p>
+    <w:p>
+      <w:pPr>
+        <w:rPr>
+          <w:ins w:id="29" w:author="ludo Stroetenga" w:date="2015-09-21T12:21:00Z"/>
+        </w:rPr>
+      </w:pPr>
+      <w:ins w:id="30" w:author="ludo Stroetenga" w:date="2015-09-21T12:21:00Z">
         <w:r>
           <w:t xml:space="preserve">You require an account which you can get by joining or visiting the website. </w:t>
         </w:r>
       </w:ins>
     </w:p>
     <w:p>
-      <w:del w:id="35" w:author="ludo Stroetenga" w:date="2015-09-21T12:21:00Z">
+      <w:del w:id="31" w:author="ludo Stroetenga" w:date="2015-09-21T12:21:00Z">
         <w:r>
           <w:delText xml:space="preserve">So </w:delText>
         </w:r>
@@ -4598,17 +4504,14 @@
       <w:r>
         <w:t xml:space="preserve"> you join </w:t>
       </w:r>
-      <w:del w:id="36" w:author="ludo Stroetenga" w:date="2015-09-21T12:21:00Z">
+      <w:del w:id="32" w:author="ludo Stroetenga" w:date="2015-09-21T12:21:00Z">
         <w:r>
           <w:delText xml:space="preserve">in </w:delText>
         </w:r>
       </w:del>
-      <w:ins w:id="37" w:author="ludo Stroetenga" w:date="2015-09-21T12:21:00Z">
+      <w:ins w:id="33" w:author="ludo Stroetenga" w:date="2015-09-21T12:21:00Z">
         <w:r>
-          <w:t>for</w:t>
-        </w:r>
-        <w:r>
-          <w:t xml:space="preserve"> </w:t>
+          <w:t xml:space="preserve">for </w:t>
         </w:r>
       </w:ins>
       <w:r>
@@ -4617,7 +4520,7 @@
       <w:r>
         <w:t xml:space="preserve">and let others join the group you created. </w:t>
       </w:r>
-      <w:ins w:id="38" w:author="ludo Stroetenga" w:date="2015-09-21T12:22:00Z">
+      <w:ins w:id="34" w:author="ludo Stroetenga" w:date="2015-09-21T12:22:00Z">
         <w:r>
           <w:t>A few of the options available are….</w:t>
         </w:r>
@@ -4633,23 +4536,44 @@
       <w:pPr>
         <w:pStyle w:val="Heading3"/>
         <w:rPr>
-          <w:lang w:val="nl-NL"/>
-          <w:rPrChange w:id="39" w:author="ludo Stroetenga" w:date="2015-09-21T12:23:00Z">
+          <w:rPrChange w:id="35" w:author="ludo Stroetenga" w:date="2015-09-21T12:23:00Z">
             <w:rPr/>
           </w:rPrChange>
         </w:rPr>
       </w:pPr>
-      <w:bookmarkStart w:id="40" w:name="_Toc430457482"/>
+      <w:bookmarkStart w:id="36" w:name="_Toc430457482"/>
       <w:r>
         <w:rPr>
           <w:lang w:val="nl-NL"/>
-          <w:rPrChange w:id="41" w:author="ludo Stroetenga" w:date="2015-09-21T12:23:00Z">
+          <w:rPrChange w:id="37" w:author="ludo Stroetenga" w:date="2015-09-21T12:23:00Z">
             <w:rPr/>
           </w:rPrChange>
         </w:rPr>
         <w:t>Possible ideas</w:t>
       </w:r>
-      <w:bookmarkEnd w:id="40"/>
+      <w:bookmarkEnd w:id="36"/>
+      <w:ins w:id="38" w:author="ludo Stroetenga" w:date="2015-09-21T12:22:00Z">
+        <w:r>
+          <w:rPr>
+            <w:lang w:val="nl-NL"/>
+            <w:rPrChange w:id="39" w:author="ludo Stroetenga" w:date="2015-09-21T12:23:00Z">
+              <w:rPr/>
+            </w:rPrChange>
+          </w:rPr>
+          <w:t xml:space="preserve"> (</w:t>
+        </w:r>
+      </w:ins>
+      <w:ins w:id="40" w:author="ludo Stroetenga" w:date="2015-09-21T12:23:00Z">
+        <w:r>
+          <w:rPr>
+            <w:lang w:val="nl-NL"/>
+            <w:rPrChange w:id="41" w:author="ludo Stroetenga" w:date="2015-09-21T12:23:00Z">
+              <w:rPr/>
+            </w:rPrChange>
+          </w:rPr>
+          <w:t xml:space="preserve">denk meer in </w:t>
+        </w:r>
+      </w:ins>
       <w:ins w:id="42" w:author="ludo Stroetenga" w:date="2015-09-21T12:22:00Z">
         <w:r>
           <w:rPr>
@@ -4658,7 +4582,7 @@
               <w:rPr/>
             </w:rPrChange>
           </w:rPr>
-          <w:t xml:space="preserve"> (</w:t>
+          <w:t>uitbreidingen</w:t>
         </w:r>
       </w:ins>
       <w:ins w:id="44" w:author="ludo Stroetenga" w:date="2015-09-21T12:23:00Z">
@@ -4669,48 +4593,43 @@
               <w:rPr/>
             </w:rPrChange>
           </w:rPr>
-          <w:t xml:space="preserve">denk meer in </w:t>
-        </w:r>
-      </w:ins>
-      <w:ins w:id="46" w:author="ludo Stroetenga" w:date="2015-09-21T12:22:00Z">
-        <w:r>
-          <w:rPr>
-            <w:lang w:val="nl-NL"/>
-            <w:rPrChange w:id="47" w:author="ludo Stroetenga" w:date="2015-09-21T12:23:00Z">
-              <w:rPr/>
-            </w:rPrChange>
-          </w:rPr>
-          <w:t>uitbreidingen</w:t>
-        </w:r>
-      </w:ins>
-      <w:ins w:id="48" w:author="ludo Stroetenga" w:date="2015-09-21T12:23:00Z">
-        <w:r>
-          <w:rPr>
-            <w:lang w:val="nl-NL"/>
-            <w:rPrChange w:id="49" w:author="ludo Stroetenga" w:date="2015-09-21T12:23:00Z">
-              <w:rPr/>
-            </w:rPrChange>
-          </w:rPr>
           <w:t xml:space="preserve"> niet ideeen</w:t>
         </w:r>
         <w:r>
           <w:rPr>
             <w:lang w:val="nl-NL"/>
           </w:rPr>
-          <w:t xml:space="preserve">.. Extentions, enhancements, etc </w:t>
+          <w:t xml:space="preserve">.. </w:t>
+        </w:r>
+        <w:proofErr w:type="spellStart"/>
+        <w:r>
+          <w:t>Extentions</w:t>
+        </w:r>
+        <w:proofErr w:type="spellEnd"/>
+        <w:r>
+          <w:t xml:space="preserve">, enhancements, </w:t>
+        </w:r>
+        <w:proofErr w:type="spellStart"/>
+        <w:proofErr w:type="gramStart"/>
+        <w:r>
+          <w:t>etc</w:t>
+        </w:r>
+        <w:proofErr w:type="spellEnd"/>
+        <w:r>
+          <w:t xml:space="preserve"> </w:t>
         </w:r>
       </w:ins>
-      <w:ins w:id="50" w:author="ludo Stroetenga" w:date="2015-09-21T12:22:00Z">
+      <w:ins w:id="46" w:author="ludo Stroetenga" w:date="2015-09-21T12:22:00Z">
         <w:r>
           <w:rPr>
-            <w:lang w:val="nl-NL"/>
-            <w:rPrChange w:id="51" w:author="ludo Stroetenga" w:date="2015-09-21T12:23:00Z">
+            <w:rPrChange w:id="47" w:author="ludo Stroetenga" w:date="2015-09-21T12:23:00Z">
               <w:rPr/>
             </w:rPrChange>
           </w:rPr>
           <w:t>)</w:t>
         </w:r>
       </w:ins>
+      <w:proofErr w:type="gramEnd"/>
     </w:p>
     <w:p>
       <w:pPr>
@@ -4741,21 +4660,21 @@
       <w:pPr>
         <w:pStyle w:val="Heading2"/>
       </w:pPr>
-      <w:bookmarkStart w:id="52" w:name="_Toc430457483"/>
+      <w:bookmarkStart w:id="48" w:name="_Toc430457483"/>
       <w:r>
         <w:t>Project Management</w:t>
       </w:r>
-      <w:bookmarkEnd w:id="52"/>
+      <w:bookmarkEnd w:id="48"/>
     </w:p>
     <w:p>
       <w:pPr>
         <w:pStyle w:val="Heading3"/>
       </w:pPr>
-      <w:bookmarkStart w:id="53" w:name="_Toc430457484"/>
+      <w:bookmarkStart w:id="49" w:name="_Toc430457484"/>
       <w:r>
         <w:t>Planning</w:t>
       </w:r>
-      <w:bookmarkEnd w:id="53"/>
+      <w:bookmarkEnd w:id="49"/>
     </w:p>
     <w:p/>
     <w:p>
@@ -4763,27 +4682,27 @@
         <w:pStyle w:val="Heading3"/>
         <w:rPr>
           <w:lang w:val="nl-NL"/>
-          <w:rPrChange w:id="54" w:author="ludo Stroetenga" w:date="2015-09-21T12:24:00Z">
+          <w:rPrChange w:id="50" w:author="ludo Stroetenga" w:date="2015-09-21T12:24:00Z">
             <w:rPr/>
           </w:rPrChange>
         </w:rPr>
       </w:pPr>
-      <w:bookmarkStart w:id="55" w:name="_Toc430457485"/>
+      <w:bookmarkStart w:id="51" w:name="_Toc430457485"/>
       <w:r>
         <w:rPr>
           <w:lang w:val="nl-NL"/>
-          <w:rPrChange w:id="56" w:author="ludo Stroetenga" w:date="2015-09-21T12:24:00Z">
+          <w:rPrChange w:id="52" w:author="ludo Stroetenga" w:date="2015-09-21T12:24:00Z">
             <w:rPr/>
           </w:rPrChange>
         </w:rPr>
         <w:t>Programming Environment</w:t>
       </w:r>
-      <w:bookmarkEnd w:id="55"/>
-      <w:ins w:id="57" w:author="ludo Stroetenga" w:date="2015-09-21T12:24:00Z">
+      <w:bookmarkEnd w:id="51"/>
+      <w:ins w:id="53" w:author="ludo Stroetenga" w:date="2015-09-21T12:24:00Z">
         <w:r>
           <w:rPr>
             <w:lang w:val="nl-NL"/>
-            <w:rPrChange w:id="58" w:author="ludo Stroetenga" w:date="2015-09-21T12:24:00Z">
+            <w:rPrChange w:id="54" w:author="ludo Stroetenga" w:date="2015-09-21T12:24:00Z">
               <w:rPr/>
             </w:rPrChange>
           </w:rPr>
@@ -4798,7 +4717,7 @@
         <w:r>
           <w:rPr>
             <w:lang w:val="nl-NL"/>
-            <w:rPrChange w:id="59" w:author="ludo Stroetenga" w:date="2015-09-21T12:24:00Z">
+            <w:rPrChange w:id="55" w:author="ludo Stroetenga" w:date="2015-09-21T12:24:00Z">
               <w:rPr/>
             </w:rPrChange>
           </w:rPr>
@@ -4808,15 +4727,7 @@
     </w:p>
     <w:p>
       <w:r>
-        <w:t xml:space="preserve">The programming environment will focus on web based development. So the product will be hosted on a server with probably </w:t>
-      </w:r>
-      <w:bookmarkStart w:id="60" w:name="_GoBack"/>
-      <w:r>
-        <w:t>apache</w:t>
-      </w:r>
-      <w:bookmarkEnd w:id="60"/>
-      <w:r>
-        <w:t xml:space="preserve">, </w:t>
+        <w:t xml:space="preserve">The programming environment will focus on web based development. So the product will be hosted on a server with probably apache, </w:t>
       </w:r>
       <w:proofErr w:type="spellStart"/>
       <w:r>
@@ -4863,7 +4774,7 @@
           <w:szCs w:val="28"/>
         </w:rPr>
       </w:pPr>
-      <w:bookmarkStart w:id="61" w:name="_Toc430457486"/>
+      <w:bookmarkStart w:id="56" w:name="_Toc430457486"/>
       <w:r>
         <w:br w:type="page"/>
       </w:r>
@@ -4940,26 +4851,26 @@
       <w:r>
         <w:t>Network Diagram</w:t>
       </w:r>
-      <w:bookmarkEnd w:id="61"/>
+      <w:bookmarkEnd w:id="56"/>
     </w:p>
     <w:p>
       <w:pPr>
         <w:rPr>
           <w:rFonts w:eastAsia="Arial"/>
           <w:lang w:val="nl-NL"/>
-          <w:rPrChange w:id="62" w:author="ludo Stroetenga" w:date="2015-09-21T12:25:00Z">
+          <w:rPrChange w:id="57" w:author="ludo Stroetenga" w:date="2015-09-21T12:25:00Z">
             <w:rPr>
               <w:rFonts w:eastAsia="Arial"/>
             </w:rPr>
           </w:rPrChange>
         </w:rPr>
       </w:pPr>
-      <w:ins w:id="63" w:author="ludo Stroetenga" w:date="2015-09-21T12:25:00Z">
+      <w:ins w:id="58" w:author="ludo Stroetenga" w:date="2015-09-21T12:25:00Z">
         <w:r>
           <w:rPr>
             <w:rFonts w:eastAsia="Arial"/>
             <w:lang w:val="nl-NL"/>
-            <w:rPrChange w:id="64" w:author="ludo Stroetenga" w:date="2015-09-21T12:25:00Z">
+            <w:rPrChange w:id="59" w:author="ludo Stroetenga" w:date="2015-09-21T12:25:00Z">
               <w:rPr>
                 <w:rFonts w:eastAsia="Arial"/>
               </w:rPr>
@@ -4978,7 +4889,7 @@
           <w:rPr>
             <w:rFonts w:eastAsia="Arial"/>
             <w:lang w:val="nl-NL"/>
-            <w:rPrChange w:id="65" w:author="ludo Stroetenga" w:date="2015-09-21T12:25:00Z">
+            <w:rPrChange w:id="60" w:author="ludo Stroetenga" w:date="2015-09-21T12:25:00Z">
               <w:rPr>
                 <w:rFonts w:eastAsia="Arial"/>
               </w:rPr>
@@ -4997,7 +4908,7 @@
           <w:rPr>
             <w:rFonts w:eastAsia="Arial"/>
             <w:lang w:val="nl-NL"/>
-            <w:rPrChange w:id="66" w:author="ludo Stroetenga" w:date="2015-09-21T12:25:00Z">
+            <w:rPrChange w:id="61" w:author="ludo Stroetenga" w:date="2015-09-21T12:25:00Z">
               <w:rPr>
                 <w:rFonts w:eastAsia="Arial"/>
               </w:rPr>
@@ -5006,12 +4917,12 @@
           <w:t>meer Identification / authentication ipv een oplossing</w:t>
         </w:r>
       </w:ins>
-      <w:del w:id="67" w:author="ludo Stroetenga" w:date="2015-09-21T12:24:00Z">
+      <w:del w:id="62" w:author="ludo Stroetenga" w:date="2015-09-21T12:24:00Z">
         <w:r>
           <w:rPr>
             <w:rFonts w:eastAsia="Arial"/>
             <w:lang w:val="nl-NL"/>
-            <w:rPrChange w:id="68" w:author="ludo Stroetenga" w:date="2015-09-21T12:25:00Z">
+            <w:rPrChange w:id="63" w:author="ludo Stroetenga" w:date="2015-09-21T12:25:00Z">
               <w:rPr>
                 <w:rFonts w:eastAsia="Arial"/>
               </w:rPr>
@@ -5028,12 +4939,11 @@
           <w:rFonts w:eastAsia="Arial"/>
         </w:rPr>
       </w:pPr>
-      <w:bookmarkStart w:id="69" w:name="_Toc430457487"/>
+      <w:bookmarkStart w:id="64" w:name="_Toc430457487"/>
       <w:r>
         <w:rPr>
           <w:rFonts w:eastAsia="Arial"/>
         </w:rPr>
-        <w:lastRenderedPageBreak/>
         <w:t>The Customer / U</w:t>
       </w:r>
       <w:r>
@@ -5042,7 +4952,7 @@
         </w:rPr>
         <w:t>ser</w:t>
       </w:r>
-      <w:bookmarkEnd w:id="69"/>
+      <w:bookmarkEnd w:id="64"/>
     </w:p>
     <w:p>
       <w:pPr>
@@ -5051,7 +4961,7 @@
           <w:rFonts w:eastAsia="Arial"/>
         </w:rPr>
       </w:pPr>
-      <w:bookmarkStart w:id="70" w:name="_Toc430457488"/>
+      <w:bookmarkStart w:id="65" w:name="_Toc430457488"/>
       <w:r>
         <w:rPr>
           <w:rFonts w:eastAsia="Arial"/>
@@ -5157,7 +5067,7 @@
         </w:rPr>
         <w:t>?</w:t>
       </w:r>
-      <w:bookmarkEnd w:id="70"/>
+      <w:bookmarkEnd w:id="65"/>
     </w:p>
     <w:p>
       <w:r>
@@ -5168,21 +5078,21 @@
       <w:pPr>
         <w:pStyle w:val="Heading2"/>
       </w:pPr>
-      <w:bookmarkStart w:id="71" w:name="_Toc430457489"/>
+      <w:bookmarkStart w:id="66" w:name="_Toc430457489"/>
       <w:r>
         <w:t>Types of users</w:t>
       </w:r>
-      <w:bookmarkEnd w:id="71"/>
+      <w:bookmarkEnd w:id="66"/>
     </w:p>
     <w:p>
       <w:pPr>
         <w:pStyle w:val="Heading3"/>
       </w:pPr>
-      <w:bookmarkStart w:id="72" w:name="_Toc430457490"/>
+      <w:bookmarkStart w:id="67" w:name="_Toc430457490"/>
       <w:r>
         <w:t>Normal users</w:t>
       </w:r>
-      <w:bookmarkEnd w:id="72"/>
+      <w:bookmarkEnd w:id="67"/>
     </w:p>
     <w:p>
       <w:r>
@@ -5193,11 +5103,11 @@
       <w:pPr>
         <w:pStyle w:val="Heading3"/>
       </w:pPr>
-      <w:bookmarkStart w:id="73" w:name="_Toc430457491"/>
+      <w:bookmarkStart w:id="68" w:name="_Toc430457491"/>
       <w:r>
         <w:t>Product Administrators</w:t>
       </w:r>
-      <w:bookmarkEnd w:id="73"/>
+      <w:bookmarkEnd w:id="68"/>
     </w:p>
     <w:p>
       <w:r>
@@ -12197,7 +12107,7 @@
           <w:rFonts w:eastAsia="Arial"/>
         </w:rPr>
       </w:pPr>
-      <w:bookmarkStart w:id="74" w:name="_Toc430457492"/>
+      <w:bookmarkStart w:id="69" w:name="_Toc430457492"/>
       <w:r>
         <w:rPr>
           <w:rFonts w:eastAsia="Arial"/>
@@ -12210,20 +12120,20 @@
         </w:rPr>
         <w:t>roduct</w:t>
       </w:r>
-      <w:bookmarkEnd w:id="74"/>
+      <w:bookmarkEnd w:id="69"/>
     </w:p>
     <w:p>
       <w:pPr>
         <w:pStyle w:val="Heading2"/>
       </w:pPr>
-      <w:bookmarkStart w:id="75" w:name="_Toc430457493"/>
+      <w:bookmarkStart w:id="70" w:name="_Toc430457493"/>
       <w:r>
         <w:t>Produ</w:t>
       </w:r>
       <w:r>
         <w:t>ct Requirements</w:t>
       </w:r>
-      <w:bookmarkEnd w:id="75"/>
+      <w:bookmarkEnd w:id="70"/>
     </w:p>
     <w:p>
       <w:r>
@@ -12234,12 +12144,11 @@
       <w:pPr>
         <w:pStyle w:val="Heading2"/>
       </w:pPr>
-      <w:bookmarkStart w:id="76" w:name="_Toc430457494"/>
-      <w:r>
-        <w:lastRenderedPageBreak/>
+      <w:bookmarkStart w:id="71" w:name="_Toc430457494"/>
+      <w:r>
         <w:t>Flow of events</w:t>
       </w:r>
-      <w:bookmarkEnd w:id="76"/>
+      <w:bookmarkEnd w:id="71"/>
     </w:p>
     <w:p>
       <w:pPr>
@@ -14607,17 +14516,18 @@
       <w:pPr>
         <w:pStyle w:val="Heading1"/>
       </w:pPr>
-      <w:bookmarkStart w:id="77" w:name="_Toc430457495"/>
-      <w:r>
+      <w:bookmarkStart w:id="72" w:name="_Toc430457495"/>
+      <w:r>
+        <w:lastRenderedPageBreak/>
         <w:t>Goals</w:t>
       </w:r>
-      <w:bookmarkEnd w:id="77"/>
+      <w:bookmarkEnd w:id="72"/>
     </w:p>
     <w:p>
       <w:pPr>
         <w:pStyle w:val="Heading2"/>
       </w:pPr>
-      <w:bookmarkStart w:id="78" w:name="_Toc430457496"/>
+      <w:bookmarkStart w:id="73" w:name="_Toc430457496"/>
       <w:r>
         <w:t>E</w:t>
       </w:r>
@@ -14627,17 +14537,17 @@
       <w:r>
         <w:t xml:space="preserve"> of the product</w:t>
       </w:r>
-      <w:bookmarkEnd w:id="78"/>
+      <w:bookmarkEnd w:id="73"/>
     </w:p>
     <w:p>
       <w:pPr>
         <w:pStyle w:val="Heading2"/>
       </w:pPr>
-      <w:bookmarkStart w:id="79" w:name="_Toc430457497"/>
+      <w:bookmarkStart w:id="74" w:name="_Toc430457497"/>
       <w:r>
         <w:t>Essential Features</w:t>
       </w:r>
-      <w:bookmarkEnd w:id="79"/>
+      <w:bookmarkEnd w:id="74"/>
     </w:p>
     <w:p>
       <w:pPr>
@@ -21005,7 +20915,7 @@
       <w:pPr>
         <w:pStyle w:val="Heading1"/>
       </w:pPr>
-      <w:bookmarkStart w:id="80" w:name="_Toc430457498"/>
+      <w:bookmarkStart w:id="75" w:name="_Toc430457498"/>
       <w:r>
         <w:rPr>
           <w:noProof/>
@@ -21070,7 +20980,7 @@
       <w:r>
         <w:t>Graphical Designs</w:t>
       </w:r>
-      <w:bookmarkEnd w:id="80"/>
+      <w:bookmarkEnd w:id="75"/>
     </w:p>
     <w:p>
       <w:pPr>
@@ -24325,7 +24235,7 @@
           <w:rFonts w:eastAsia="Arial"/>
         </w:rPr>
       </w:pPr>
-      <w:bookmarkStart w:id="81" w:name="_Toc430457499"/>
+      <w:bookmarkStart w:id="76" w:name="_Toc430457499"/>
       <w:r>
         <w:rPr>
           <w:rFonts w:eastAsia="Arial"/>
@@ -24345,27 +24255,27 @@
         </w:rPr>
         <w:t>xtras</w:t>
       </w:r>
-      <w:bookmarkEnd w:id="81"/>
+      <w:bookmarkEnd w:id="76"/>
     </w:p>
     <w:p>
       <w:pPr>
         <w:pStyle w:val="Heading2"/>
       </w:pPr>
-      <w:bookmarkStart w:id="82" w:name="_Toc430457500"/>
+      <w:bookmarkStart w:id="77" w:name="_Toc430457500"/>
       <w:r>
         <w:t>Potential Features</w:t>
       </w:r>
-      <w:bookmarkEnd w:id="82"/>
+      <w:bookmarkEnd w:id="77"/>
     </w:p>
     <w:p>
       <w:pPr>
         <w:pStyle w:val="Heading2"/>
       </w:pPr>
-      <w:bookmarkStart w:id="83" w:name="_Toc430457501"/>
+      <w:bookmarkStart w:id="78" w:name="_Toc430457501"/>
       <w:r>
         <w:t>Maintenance of the Project</w:t>
       </w:r>
-      <w:bookmarkEnd w:id="83"/>
+      <w:bookmarkEnd w:id="78"/>
     </w:p>
     <w:p>
       <w:r>
@@ -33612,7 +33522,7 @@
                     <w:sz w:val="16"/>
                     <w:szCs w:val="16"/>
                   </w:rPr>
-                  <w:t>6</w:t>
+                  <w:t>18</w:t>
                 </w:r>
                 <w:r>
                   <w:fldChar w:fldCharType="end"/>
@@ -34716,6 +34626,9 @@
 <w15:people xmlns:wpc="http://schemas.microsoft.com/office/word/2010/wordprocessingCanvas" xmlns:mc="http://schemas.openxmlformats.org/markup-compatibility/2006" xmlns:o="urn:schemas-microsoft-com:office:office" xmlns:r="http://schemas.openxmlformats.org/officeDocument/2006/relationships" xmlns:m="http://schemas.openxmlformats.org/officeDocument/2006/math" xmlns:v="urn:schemas-microsoft-com:vml" xmlns:wp14="http://schemas.microsoft.com/office/word/2010/wordprocessingDrawing" xmlns:wp="http://schemas.openxmlformats.org/drawingml/2006/wordprocessingDrawing" xmlns:w10="urn:schemas-microsoft-com:office:word" xmlns:w="http://schemas.openxmlformats.org/wordprocessingml/2006/main" xmlns:w14="http://schemas.microsoft.com/office/word/2010/wordml" xmlns:w15="http://schemas.microsoft.com/office/word/2012/wordml" xmlns:wpg="http://schemas.microsoft.com/office/word/2010/wordprocessingGroup" xmlns:wpi="http://schemas.microsoft.com/office/word/2010/wordprocessingInk" xmlns:wne="http://schemas.microsoft.com/office/word/2006/wordml" xmlns:wps="http://schemas.microsoft.com/office/word/2010/wordprocessingShape" mc:Ignorable="w14 w15 wp14">
   <w15:person w15:author="ludo Stroetenga">
     <w15:presenceInfo w15:providerId="AD" w15:userId="S-1-5-21-3572979549-3914856980-2990776932-1164"/>
+  </w15:person>
+  <w15:person w15:author="Melle Dijkstra">
+    <w15:presenceInfo w15:providerId="Windows Live" w15:userId="fc0771505db05722"/>
   </w15:person>
 </w15:people>
 </file>
@@ -37013,7 +36926,7 @@
 </file>
 
 <file path=customXml/itemProps2.xml><?xml version="1.0" encoding="utf-8"?>
-<ds:datastoreItem xmlns:ds="http://schemas.openxmlformats.org/officeDocument/2006/customXml" ds:itemID="{2B98191F-8A9D-44D5-A1BA-8AB87426D1B8}">
+<ds:datastoreItem xmlns:ds="http://schemas.openxmlformats.org/officeDocument/2006/customXml" ds:itemID="{7B6D2B01-48F8-4ECE-B500-379667D22593}">
   <ds:schemaRefs>
     <ds:schemaRef ds:uri="http://schemas.openxmlformats.org/officeDocument/2006/bibliography"/>
   </ds:schemaRefs>

</xml_diff>